<commit_message>
Added all the gates grants to the application worksheet.
</commit_message>
<xml_diff>
--- a/templates/3-PresidentLetterofSupport.docx
+++ b/templates/3-PresidentLetterofSupport.docx
@@ -7,6 +7,62 @@
         <w:pStyle w:val="style0"/>
       </w:pPr>
       <w:r>
+        <w:rPr/>
+      </w:r>
+    </w:p>
+    <w:p>
+      <w:pPr>
+        <w:pStyle w:val="style0"/>
+      </w:pPr>
+      <w:r>
+        <w:rPr/>
+      </w:r>
+    </w:p>
+    <w:p>
+      <w:pPr>
+        <w:pStyle w:val="style0"/>
+      </w:pPr>
+      <w:r>
+        <w:rPr/>
+      </w:r>
+    </w:p>
+    <w:p>
+      <w:pPr>
+        <w:pStyle w:val="style0"/>
+      </w:pPr>
+      <w:r>
+        <w:rPr/>
+      </w:r>
+    </w:p>
+    <w:p>
+      <w:pPr>
+        <w:pStyle w:val="style0"/>
+      </w:pPr>
+      <w:r>
+        <w:rPr/>
+      </w:r>
+    </w:p>
+    <w:p>
+      <w:pPr>
+        <w:pStyle w:val="style0"/>
+      </w:pPr>
+      <w:r>
+        <w:rPr/>
+      </w:r>
+    </w:p>
+    <w:p>
+      <w:pPr>
+        <w:pStyle w:val="style0"/>
+      </w:pPr>
+      <w:r>
+        <w:rPr/>
+      </w:r>
+    </w:p>
+    <w:p>
+      <w:pPr>
+        <w:pStyle w:val="style0"/>
+      </w:pPr>
+      <w:r>
         <w:rPr>
           <w:b w:val="false"/>
           <w:bCs w:val="false"/>
@@ -21,94 +77,23 @@
         <w:pStyle w:val="style0"/>
       </w:pPr>
       <w:r>
-        <w:rPr>
-          <w:b w:val="false"/>
-          <w:bCs w:val="false"/>
-          <w:i w:val="false"/>
-          <w:iCs w:val="false"/>
-        </w:rPr>
-        <w:t>The Ohio State University</w:t>
-      </w:r>
-    </w:p>
-    <w:p>
-      <w:pPr>
-        <w:pStyle w:val="style0"/>
-      </w:pPr>
-      <w:r>
-        <w:rPr>
-          <w:b w:val="false"/>
-          <w:bCs w:val="false"/>
-          <w:i w:val="false"/>
-          <w:iCs w:val="false"/>
-        </w:rPr>
-        <w:t xml:space="preserve">Department of Mathematics </w:t>
-      </w:r>
-    </w:p>
-    <w:p>
-      <w:pPr>
-        <w:pStyle w:val="style0"/>
-      </w:pPr>
-      <w:r>
-        <w:rPr>
-          <w:b w:val="false"/>
-          <w:bCs w:val="false"/>
-          <w:i w:val="false"/>
-          <w:iCs w:val="false"/>
-        </w:rPr>
-        <w:t xml:space="preserve">281 W. Lane Ave. </w:t>
-      </w:r>
-    </w:p>
-    <w:p>
-      <w:pPr>
-        <w:pStyle w:val="style0"/>
-      </w:pPr>
-      <w:r>
-        <w:rPr>
-          <w:b w:val="false"/>
-          <w:bCs w:val="false"/>
-          <w:i w:val="false"/>
-          <w:iCs w:val="false"/>
-        </w:rPr>
-        <w:t>Columbus, Ohio 43210</w:t>
-      </w:r>
-    </w:p>
-    <w:p>
-      <w:pPr>
-        <w:pStyle w:val="style0"/>
-      </w:pPr>
-      <w:r>
-        <w:rPr>
-          <w:b w:val="false"/>
-          <w:bCs w:val="false"/>
-          <w:i w:val="false"/>
-          <w:iCs w:val="false"/>
-        </w:rPr>
-      </w:r>
-    </w:p>
-    <w:p>
-      <w:pPr>
-        <w:pStyle w:val="style0"/>
-      </w:pPr>
-      <w:r>
-        <w:rPr>
-          <w:b w:val="false"/>
-          <w:bCs w:val="false"/>
-          <w:i w:val="false"/>
-          <w:iCs w:val="false"/>
-        </w:rPr>
-      </w:r>
-    </w:p>
-    <w:p>
-      <w:pPr>
-        <w:pStyle w:val="style0"/>
-      </w:pPr>
-      <w:r>
-        <w:rPr>
-          <w:b w:val="false"/>
-          <w:bCs w:val="false"/>
-          <w:i w:val="false"/>
-          <w:iCs w:val="false"/>
-        </w:rPr>
+        <w:rPr/>
+      </w:r>
+    </w:p>
+    <w:p>
+      <w:pPr>
+        <w:pStyle w:val="style0"/>
+      </w:pPr>
+      <w:r>
+        <w:rPr/>
+      </w:r>
+    </w:p>
+    <w:p>
+      <w:pPr>
+        <w:pStyle w:val="style0"/>
+      </w:pPr>
+      <w:r>
+        <w:rPr/>
       </w:r>
     </w:p>
     <w:p>
@@ -130,12 +115,7 @@
         <w:pStyle w:val="style0"/>
       </w:pPr>
       <w:r>
-        <w:rPr>
-          <w:b w:val="false"/>
-          <w:bCs w:val="false"/>
-          <w:i w:val="false"/>
-          <w:iCs w:val="false"/>
-        </w:rPr>
+        <w:rPr/>
       </w:r>
     </w:p>
     <w:p>
@@ -167,12 +147,7 @@
         <w:pStyle w:val="style26"/>
       </w:pPr>
       <w:r>
-        <w:rPr>
-          <w:b w:val="false"/>
-          <w:bCs w:val="false"/>
-          <w:i w:val="false"/>
-          <w:iCs w:val="false"/>
-        </w:rPr>
+        <w:rPr/>
       </w:r>
     </w:p>
     <w:p>
@@ -226,12 +201,7 @@
         <w:pStyle w:val="style0"/>
       </w:pPr>
       <w:r>
-        <w:rPr>
-          <w:b w:val="false"/>
-          <w:bCs w:val="false"/>
-          <w:i w:val="false"/>
-          <w:iCs w:val="false"/>
-        </w:rPr>
+        <w:rPr/>
       </w:r>
     </w:p>
     <w:p>
@@ -264,12 +234,7 @@
         <w:pStyle w:val="style0"/>
       </w:pPr>
       <w:r>
-        <w:rPr>
-          <w:b w:val="false"/>
-          <w:bCs w:val="false"/>
-          <w:i w:val="false"/>
-          <w:iCs w:val="false"/>
-        </w:rPr>
+        <w:rPr/>
       </w:r>
     </w:p>
     <w:p>
@@ -305,12 +270,7 @@
         <w:pStyle w:val="style0"/>
       </w:pPr>
       <w:r>
-        <w:rPr>
-          <w:b w:val="false"/>
-          <w:bCs w:val="false"/>
-          <w:i w:val="false"/>
-          <w:iCs w:val="false"/>
-        </w:rPr>
+        <w:rPr/>
       </w:r>
     </w:p>
     <w:p>
@@ -338,7 +298,7 @@
       <w:pgNumType w:fmt="decimal"/>
       <w:formProt w:val="false"/>
       <w:textDirection w:val="lrTb"/>
-      <w:docGrid w:charSpace="12288" w:linePitch="360" w:type="default"/>
+      <w:docGrid w:charSpace="16384" w:linePitch="360" w:type="default"/>
     </w:sectPr>
   </w:body>
 </w:document>
@@ -370,7 +330,9 @@
       <w:t xml:space="preserve">Page </w:t>
     </w:r>
     <w:r>
-      <w:rPr/>
+      <w:rPr>
+        <w:sz w:val="16"/>
+      </w:rPr>
       <w:fldChar w:fldCharType="begin"/>
     </w:r>
     <w:r>
@@ -392,7 +354,9 @@
       <w:t xml:space="preserve"> of </w:t>
     </w:r>
     <w:r>
-      <w:rPr/>
+      <w:rPr>
+        <w:sz w:val="16"/>
+      </w:rPr>
       <w:fldChar w:fldCharType="begin"/>
     </w:r>
     <w:r>
@@ -432,137 +396,10 @@
 </w:hdr>
 </file>
 
-<file path=word/numbering.xml><?xml version="1.0" encoding="utf-8"?>
-<w:numbering xmlns:w="http://schemas.openxmlformats.org/wordprocessingml/2006/main">
-  <w:abstractNum w:abstractNumId="1">
-    <w:lvl w:ilvl="0">
-      <w:start w:val="1"/>
-      <w:numFmt w:val="none"/>
-      <w:suff w:val="nothing"/>
-      <w:lvlText w:val=""/>
-      <w:lvlJc w:val="left"/>
-      <w:pPr>
-        <w:tabs>
-          <w:tab w:pos="432" w:val="num"/>
-        </w:tabs>
-        <w:ind w:hanging="432" w:left="432"/>
-      </w:pPr>
-    </w:lvl>
-    <w:lvl w:ilvl="1">
-      <w:start w:val="1"/>
-      <w:numFmt w:val="none"/>
-      <w:suff w:val="nothing"/>
-      <w:lvlText w:val=""/>
-      <w:lvlJc w:val="left"/>
-      <w:pPr>
-        <w:tabs>
-          <w:tab w:pos="576" w:val="num"/>
-        </w:tabs>
-        <w:ind w:hanging="576" w:left="576"/>
-      </w:pPr>
-    </w:lvl>
-    <w:lvl w:ilvl="2">
-      <w:start w:val="1"/>
-      <w:numFmt w:val="none"/>
-      <w:suff w:val="nothing"/>
-      <w:lvlText w:val=""/>
-      <w:lvlJc w:val="left"/>
-      <w:pPr>
-        <w:tabs>
-          <w:tab w:pos="720" w:val="num"/>
-        </w:tabs>
-        <w:ind w:hanging="720" w:left="720"/>
-      </w:pPr>
-    </w:lvl>
-    <w:lvl w:ilvl="3">
-      <w:start w:val="1"/>
-      <w:numFmt w:val="none"/>
-      <w:suff w:val="nothing"/>
-      <w:lvlText w:val=""/>
-      <w:lvlJc w:val="left"/>
-      <w:pPr>
-        <w:tabs>
-          <w:tab w:pos="864" w:val="num"/>
-        </w:tabs>
-        <w:ind w:hanging="864" w:left="864"/>
-      </w:pPr>
-    </w:lvl>
-    <w:lvl w:ilvl="4">
-      <w:start w:val="1"/>
-      <w:numFmt w:val="none"/>
-      <w:suff w:val="nothing"/>
-      <w:lvlText w:val=""/>
-      <w:lvlJc w:val="left"/>
-      <w:pPr>
-        <w:tabs>
-          <w:tab w:pos="1008" w:val="num"/>
-        </w:tabs>
-        <w:ind w:hanging="1008" w:left="1008"/>
-      </w:pPr>
-    </w:lvl>
-    <w:lvl w:ilvl="5">
-      <w:start w:val="1"/>
-      <w:numFmt w:val="none"/>
-      <w:suff w:val="nothing"/>
-      <w:lvlText w:val=""/>
-      <w:lvlJc w:val="left"/>
-      <w:pPr>
-        <w:tabs>
-          <w:tab w:pos="1152" w:val="num"/>
-        </w:tabs>
-        <w:ind w:hanging="1152" w:left="1152"/>
-      </w:pPr>
-    </w:lvl>
-    <w:lvl w:ilvl="6">
-      <w:start w:val="1"/>
-      <w:numFmt w:val="none"/>
-      <w:suff w:val="nothing"/>
-      <w:lvlText w:val=""/>
-      <w:lvlJc w:val="left"/>
-      <w:pPr>
-        <w:tabs>
-          <w:tab w:pos="1296" w:val="num"/>
-        </w:tabs>
-        <w:ind w:hanging="1296" w:left="1296"/>
-      </w:pPr>
-    </w:lvl>
-    <w:lvl w:ilvl="7">
-      <w:start w:val="1"/>
-      <w:numFmt w:val="none"/>
-      <w:suff w:val="nothing"/>
-      <w:lvlText w:val=""/>
-      <w:lvlJc w:val="left"/>
-      <w:pPr>
-        <w:tabs>
-          <w:tab w:pos="1440" w:val="num"/>
-        </w:tabs>
-        <w:ind w:hanging="1440" w:left="1440"/>
-      </w:pPr>
-    </w:lvl>
-    <w:lvl w:ilvl="8">
-      <w:start w:val="1"/>
-      <w:numFmt w:val="none"/>
-      <w:suff w:val="nothing"/>
-      <w:lvlText w:val=""/>
-      <w:lvlJc w:val="left"/>
-      <w:pPr>
-        <w:tabs>
-          <w:tab w:pos="1584" w:val="num"/>
-        </w:tabs>
-        <w:ind w:hanging="1584" w:left="1584"/>
-      </w:pPr>
-    </w:lvl>
-  </w:abstractNum>
-  <w:num w:numId="1">
-    <w:abstractNumId w:val="1"/>
-  </w:num>
-</w:numbering>
-</file>
-
 <file path=word/styles.xml><?xml version="1.0" encoding="utf-8"?>
 <w:styles xmlns:w="http://schemas.openxmlformats.org/wordprocessingml/2006/main">
   <w:style w:styleId="style0" w:type="paragraph">
-    <w:name w:val="Normal"/>
+    <w:name w:val="Default Style"/>
     <w:next w:val="style0"/>
     <w:pPr>
       <w:widowControl/>
@@ -571,6 +408,7 @@
       </w:tabs>
       <w:suppressAutoHyphens w:val="true"/>
       <w:spacing w:after="0" w:before="0" w:line="276" w:lineRule="auto"/>
+      <w:contextualSpacing w:val="false"/>
     </w:pPr>
     <w:rPr>
       <w:rFonts w:ascii="Calibri" w:cs="Calibri" w:eastAsia="Droid Sans Fallback" w:hAnsi="Calibri"/>
@@ -583,16 +421,12 @@
   <w:style w:styleId="style2" w:type="paragraph">
     <w:name w:val="Heading 2"/>
     <w:basedOn w:val="style0"/>
-    <w:next w:val="style20"/>
+    <w:next w:val="style2"/>
     <w:pPr>
       <w:keepNext/>
       <w:keepLines/>
-      <w:numPr>
-        <w:ilvl w:val="1"/>
-        <w:numId w:val="1"/>
-      </w:numPr>
       <w:spacing w:after="0" w:before="200"/>
-      <w:outlineLvl w:val="1"/>
+      <w:contextualSpacing w:val="false"/>
     </w:pPr>
     <w:rPr>
       <w:rFonts w:ascii="Cambria" w:cs="" w:hAnsi="Cambria"/>
@@ -640,6 +474,7 @@
     <w:pPr>
       <w:keepNext/>
       <w:spacing w:after="120" w:before="240"/>
+      <w:contextualSpacing w:val="false"/>
     </w:pPr>
     <w:rPr>
       <w:rFonts w:ascii="Liberation Sans" w:cs="Lohit Hindi" w:eastAsia="Droid Sans Fallback" w:hAnsi="Liberation Sans"/>
@@ -648,11 +483,12 @@
     </w:rPr>
   </w:style>
   <w:style w:styleId="style20" w:type="paragraph">
-    <w:name w:val="Text body"/>
+    <w:name w:val="Text Body"/>
     <w:basedOn w:val="style0"/>
     <w:next w:val="style20"/>
     <w:pPr>
       <w:spacing w:after="120" w:before="0"/>
+      <w:contextualSpacing w:val="false"/>
     </w:pPr>
     <w:rPr/>
   </w:style>
@@ -672,6 +508,7 @@
     <w:pPr>
       <w:suppressLineNumbers/>
       <w:spacing w:after="120" w:before="120"/>
+      <w:contextualSpacing w:val="false"/>
     </w:pPr>
     <w:rPr>
       <w:rFonts w:cs="Lohit Hindi"/>
@@ -730,6 +567,7 @@
       </w:tabs>
       <w:suppressAutoHyphens w:val="true"/>
       <w:spacing w:after="0" w:before="0" w:line="100" w:lineRule="atLeast"/>
+      <w:contextualSpacing w:val="false"/>
     </w:pPr>
     <w:rPr>
       <w:rFonts w:ascii="Calibri" w:cs="Calibri" w:eastAsia="Droid Sans Fallback" w:hAnsi="Calibri"/>

</xml_diff>